<commit_message>
Login Funcitonality Doc Creation
</commit_message>
<xml_diff>
--- a/Planning Phase/Planning Phase v1.docx
+++ b/Planning Phase/Planning Phase v1.docx
@@ -28,23 +28,34 @@
     </w:p>
     <w:p>
       <w:r>
-        <w:t>Minuets:</w:t>
+        <w:t>Start</w:t>
+      </w:r>
+      <w:r>
+        <w:t>:</w:t>
+      </w:r>
+      <w:r>
+        <w:t xml:space="preserve"> 8:00 AM</w:t>
       </w:r>
     </w:p>
     <w:p>
-      <w:proofErr w:type="spellStart"/>
-      <w:r>
-        <w:t>Desc</w:t>
-      </w:r>
-      <w:proofErr w:type="spellEnd"/>
-      <w:r>
-        <w:t>:</w:t>
+      <w:r>
+        <w:t>Stop:</w:t>
       </w:r>
     </w:p>
     <w:p>
+      <w:r>
+        <w:t>Desc</w:t>
+      </w:r>
+      <w:r>
+        <w:t>ription</w:t>
+      </w:r>
       <w:bookmarkStart w:id="0" w:name="_GoBack"/>
       <w:bookmarkEnd w:id="0"/>
+      <w:r>
+        <w:t>:</w:t>
+      </w:r>
     </w:p>
+    <w:p/>
     <w:p/>
     <w:sectPr>
       <w:pgSz w:w="12240" w:h="15840"/>

</xml_diff>